<commit_message>
Teacher feedback for seminar 1
</commit_message>
<xml_diff>
--- a/doc/proposal.docx
+++ b/doc/proposal.docx
@@ -1,28 +1,32 @@
 
 <file path=word/document.xml><?xml version="1.0" encoding="utf-8"?>
-<w:document xmlns:wpc="http://schemas.microsoft.com/office/word/2010/wordprocessingCanvas" xmlns:cx="http://schemas.microsoft.com/office/drawing/2014/chartex" xmlns:cx1="http://schemas.microsoft.com/office/drawing/2015/9/8/chartex" xmlns:cx2="http://schemas.microsoft.com/office/drawing/2015/10/21/chartex" xmlns:cx3="http://schemas.microsoft.com/office/drawing/2016/5/9/chartex" xmlns:cx4="http://schemas.microsoft.com/office/drawing/2016/5/10/chartex" xmlns:cx5="http://schemas.microsoft.com/office/drawing/2016/5/11/chartex" xmlns:cx6="http://schemas.microsoft.com/office/drawing/2016/5/12/chartex" xmlns:cx7="http://schemas.microsoft.com/office/drawing/2016/5/13/chartex" xmlns:cx8="http://schemas.microsoft.com/office/drawing/2016/5/14/chartex" xmlns:mc="http://schemas.openxmlformats.org/markup-compatibility/2006" xmlns:aink="http://schemas.microsoft.com/office/drawing/2016/ink" xmlns:am3d="http://schemas.microsoft.com/office/drawing/2017/model3d" xmlns:o="urn:schemas-microsoft-com:office:office" xmlns:r="http://schemas.openxmlformats.org/officeDocument/2006/relationships" xmlns:m="http://schemas.openxmlformats.org/officeDocument/2006/math" xmlns:v="urn:schemas-microsoft-com:vml" xmlns:wp14="http://schemas.microsoft.com/office/word/2010/wordprocessingDrawing" xmlns:wp="http://schemas.openxmlformats.org/drawingml/2006/wordprocessingDrawing" xmlns:w10="urn:schemas-microsoft-com:office:word" xmlns:w="http://schemas.openxmlformats.org/wordprocessingml/2006/main" xmlns:w14="http://schemas.microsoft.com/office/word/2010/wordml" xmlns:w15="http://schemas.microsoft.com/office/word/2012/wordml" xmlns:w16cex="http://schemas.microsoft.com/office/word/2018/wordml/cex" xmlns:w16cid="http://schemas.microsoft.com/office/word/2016/wordml/cid" xmlns:w16="http://schemas.microsoft.com/office/word/2018/wordml" xmlns:w16se="http://schemas.microsoft.com/office/word/2015/wordml/symex" xmlns:wpg="http://schemas.microsoft.com/office/word/2010/wordprocessingGroup" xmlns:wpi="http://schemas.microsoft.com/office/word/2010/wordprocessingInk" xmlns:wne="http://schemas.microsoft.com/office/word/2006/wordml" xmlns:wps="http://schemas.microsoft.com/office/word/2010/wordprocessingShape" mc:Ignorable="w14 w15 w16se w16cid w16 w16cex wp14">
+<w:document xmlns:o="urn:schemas-microsoft-com:office:office" xmlns:r="http://schemas.openxmlformats.org/officeDocument/2006/relationships" xmlns:v="urn:schemas-microsoft-com:vml" xmlns:w="http://schemas.openxmlformats.org/wordprocessingml/2006/main" xmlns:w10="urn:schemas-microsoft-com:office:word" xmlns:wp="http://schemas.openxmlformats.org/drawingml/2006/wordprocessingDrawing" xmlns:wps="http://schemas.microsoft.com/office/word/2010/wordprocessingShape" xmlns:wpg="http://schemas.microsoft.com/office/word/2010/wordprocessingGroup" xmlns:mc="http://schemas.openxmlformats.org/markup-compatibility/2006" xmlns:wp14="http://schemas.microsoft.com/office/word/2010/wordprocessingDrawing" xmlns:w14="http://schemas.microsoft.com/office/word/2010/wordml" xmlns:w15="http://schemas.microsoft.com/office/word/2012/wordml" mc:Ignorable="w14 wp14 w15">
   <w:body>
     <w:p>
       <w:pPr>
         <w:pStyle w:val="Heading1"/>
-      </w:pPr>
-      <w:r>
+        <w:keepNext w:val="true"/>
+        <w:keepLines/>
+        <w:spacing w:before="240" w:after="0"/>
+        <w:rPr/>
+      </w:pPr>
+      <w:r>
+        <w:rPr/>
         <w:t>Group information</w:t>
       </w:r>
     </w:p>
     <w:p>
-      <w:r>
+      <w:pPr>
+        <w:pStyle w:val="Normal"/>
+        <w:rPr/>
+      </w:pPr>
+      <w:r>
+        <w:rPr/>
         <w:t>Group: 15.</w:t>
-      </w:r>
-      <w:r>
         <w:br/>
         <w:t>21127170 _ Nguyễn Thế Thiện.</w:t>
-      </w:r>
-      <w:r>
         <w:br/>
         <w:t>21127679 _ Ngô Quốc Quý.</w:t>
-      </w:r>
-      <w:r>
         <w:br/>
         <w:t>19127628 _ Nguyễn Mậu Việt</w:t>
       </w:r>
@@ -30,8 +34,17 @@
     <w:tbl>
       <w:tblPr>
         <w:tblStyle w:val="TableGrid"/>
-        <w:tblW w:w="0" w:type="auto"/>
-        <w:tblLook w:val="04A0" w:firstRow="1" w:lastRow="0" w:firstColumn="1" w:lastColumn="0" w:noHBand="0" w:noVBand="1"/>
+        <w:tblW w:w="9016" w:type="dxa"/>
+        <w:jc w:val="left"/>
+        <w:tblInd w:w="0" w:type="dxa"/>
+        <w:tblLayout w:type="fixed"/>
+        <w:tblCellMar>
+          <w:top w:w="0" w:type="dxa"/>
+          <w:left w:w="108" w:type="dxa"/>
+          <w:bottom w:w="0" w:type="dxa"/>
+          <w:right w:w="108" w:type="dxa"/>
+        </w:tblCellMar>
+        <w:tblLook w:val="04a0" w:noHBand="0" w:noVBand="1" w:firstColumn="1" w:lastRow="0" w:lastColumn="0" w:firstRow="1"/>
       </w:tblPr>
       <w:tblGrid>
         <w:gridCol w:w="3005"/>
@@ -39,12 +52,34 @@
         <w:gridCol w:w="3006"/>
       </w:tblGrid>
       <w:tr>
+        <w:trPr/>
         <w:tc>
           <w:tcPr>
             <w:tcW w:w="3005" w:type="dxa"/>
+            <w:tcBorders/>
           </w:tcPr>
           <w:p>
+            <w:pPr>
+              <w:pStyle w:val="Normal"/>
+              <w:widowControl/>
+              <w:spacing w:lineRule="auto" w:line="240" w:before="0" w:after="0"/>
+              <w:jc w:val="left"/>
+              <w:rPr>
+                <w:rFonts w:ascii="Calibri" w:hAnsi="Calibri" w:eastAsia="Calibri" w:cs=""/>
+                <w:kern w:val="0"/>
+                <w:sz w:val="22"/>
+                <w:szCs w:val="22"/>
+                <w:lang w:val="en-GB" w:eastAsia="en-US" w:bidi="ar-SA"/>
+              </w:rPr>
+            </w:pPr>
             <w:r>
+              <w:rPr>
+                <w:rFonts w:eastAsia="Calibri" w:cs=""/>
+                <w:kern w:val="0"/>
+                <w:sz w:val="22"/>
+                <w:szCs w:val="22"/>
+                <w:lang w:val="en-GB" w:eastAsia="en-US" w:bidi="ar-SA"/>
+              </w:rPr>
               <w:t>Student ID</w:t>
             </w:r>
           </w:p>
@@ -52,9 +87,30 @@
         <w:tc>
           <w:tcPr>
             <w:tcW w:w="3005" w:type="dxa"/>
+            <w:tcBorders/>
           </w:tcPr>
           <w:p>
+            <w:pPr>
+              <w:pStyle w:val="Normal"/>
+              <w:widowControl/>
+              <w:spacing w:lineRule="auto" w:line="240" w:before="0" w:after="0"/>
+              <w:jc w:val="left"/>
+              <w:rPr>
+                <w:rFonts w:ascii="Calibri" w:hAnsi="Calibri" w:eastAsia="Calibri" w:cs=""/>
+                <w:kern w:val="0"/>
+                <w:sz w:val="22"/>
+                <w:szCs w:val="22"/>
+                <w:lang w:val="en-GB" w:eastAsia="en-US" w:bidi="ar-SA"/>
+              </w:rPr>
+            </w:pPr>
             <w:r>
+              <w:rPr>
+                <w:rFonts w:eastAsia="Calibri" w:cs=""/>
+                <w:kern w:val="0"/>
+                <w:sz w:val="22"/>
+                <w:szCs w:val="22"/>
+                <w:lang w:val="en-GB" w:eastAsia="en-US" w:bidi="ar-SA"/>
+              </w:rPr>
               <w:t>Name</w:t>
             </w:r>
           </w:p>
@@ -62,21 +118,64 @@
         <w:tc>
           <w:tcPr>
             <w:tcW w:w="3006" w:type="dxa"/>
+            <w:tcBorders/>
           </w:tcPr>
           <w:p>
+            <w:pPr>
+              <w:pStyle w:val="Normal"/>
+              <w:widowControl/>
+              <w:spacing w:lineRule="auto" w:line="240" w:before="0" w:after="0"/>
+              <w:jc w:val="left"/>
+              <w:rPr>
+                <w:rFonts w:ascii="Calibri" w:hAnsi="Calibri" w:eastAsia="Calibri" w:cs=""/>
+                <w:kern w:val="0"/>
+                <w:sz w:val="22"/>
+                <w:szCs w:val="22"/>
+                <w:lang w:val="en-GB" w:eastAsia="en-US" w:bidi="ar-SA"/>
+              </w:rPr>
+            </w:pPr>
             <w:r>
+              <w:rPr>
+                <w:rFonts w:eastAsia="Calibri" w:cs=""/>
+                <w:kern w:val="0"/>
+                <w:sz w:val="22"/>
+                <w:szCs w:val="22"/>
+                <w:lang w:val="en-GB" w:eastAsia="en-US" w:bidi="ar-SA"/>
+              </w:rPr>
               <w:t>Main roles</w:t>
             </w:r>
           </w:p>
         </w:tc>
       </w:tr>
       <w:tr>
+        <w:trPr/>
         <w:tc>
           <w:tcPr>
             <w:tcW w:w="3005" w:type="dxa"/>
+            <w:tcBorders/>
           </w:tcPr>
           <w:p>
+            <w:pPr>
+              <w:pStyle w:val="Normal"/>
+              <w:widowControl/>
+              <w:spacing w:lineRule="auto" w:line="240" w:before="0" w:after="0"/>
+              <w:jc w:val="left"/>
+              <w:rPr>
+                <w:rFonts w:ascii="Calibri" w:hAnsi="Calibri" w:eastAsia="Calibri" w:cs=""/>
+                <w:kern w:val="0"/>
+                <w:sz w:val="22"/>
+                <w:szCs w:val="22"/>
+                <w:lang w:val="en-GB" w:eastAsia="en-US" w:bidi="ar-SA"/>
+              </w:rPr>
+            </w:pPr>
             <w:r>
+              <w:rPr>
+                <w:rFonts w:eastAsia="Calibri" w:cs=""/>
+                <w:kern w:val="0"/>
+                <w:sz w:val="22"/>
+                <w:szCs w:val="22"/>
+                <w:lang w:val="en-GB" w:eastAsia="en-US" w:bidi="ar-SA"/>
+              </w:rPr>
               <w:t>21127170</w:t>
             </w:r>
           </w:p>
@@ -84,9 +183,30 @@
         <w:tc>
           <w:tcPr>
             <w:tcW w:w="3005" w:type="dxa"/>
+            <w:tcBorders/>
           </w:tcPr>
           <w:p>
+            <w:pPr>
+              <w:pStyle w:val="Normal"/>
+              <w:widowControl/>
+              <w:spacing w:lineRule="auto" w:line="240" w:before="0" w:after="0"/>
+              <w:jc w:val="left"/>
+              <w:rPr>
+                <w:rFonts w:ascii="Calibri" w:hAnsi="Calibri" w:eastAsia="Calibri" w:cs=""/>
+                <w:kern w:val="0"/>
+                <w:sz w:val="22"/>
+                <w:szCs w:val="22"/>
+                <w:lang w:val="en-GB" w:eastAsia="en-US" w:bidi="ar-SA"/>
+              </w:rPr>
+            </w:pPr>
             <w:r>
+              <w:rPr>
+                <w:rFonts w:eastAsia="Calibri" w:cs=""/>
+                <w:kern w:val="0"/>
+                <w:sz w:val="22"/>
+                <w:szCs w:val="22"/>
+                <w:lang w:val="en-GB" w:eastAsia="en-US" w:bidi="ar-SA"/>
+              </w:rPr>
               <w:t>Nguyễn Thế Thiện</w:t>
             </w:r>
           </w:p>
@@ -94,24 +214,64 @@
         <w:tc>
           <w:tcPr>
             <w:tcW w:w="3006" w:type="dxa"/>
+            <w:tcBorders/>
           </w:tcPr>
           <w:p>
+            <w:pPr>
+              <w:pStyle w:val="Normal"/>
+              <w:widowControl/>
+              <w:spacing w:lineRule="auto" w:line="240" w:before="0" w:after="0"/>
+              <w:jc w:val="left"/>
+              <w:rPr>
+                <w:rFonts w:ascii="Calibri" w:hAnsi="Calibri" w:eastAsia="Calibri" w:cs=""/>
+                <w:kern w:val="0"/>
+                <w:sz w:val="22"/>
+                <w:szCs w:val="22"/>
+                <w:lang w:val="en-GB" w:eastAsia="en-US" w:bidi="ar-SA"/>
+              </w:rPr>
+            </w:pPr>
             <w:r>
-              <w:t>Planning, Authentication Server</w:t>
-            </w:r>
-            <w:r>
-              <w:t>, Presentation designer</w:t>
+              <w:rPr>
+                <w:rFonts w:eastAsia="Calibri" w:cs=""/>
+                <w:kern w:val="0"/>
+                <w:sz w:val="22"/>
+                <w:szCs w:val="22"/>
+                <w:lang w:val="en-GB" w:eastAsia="en-US" w:bidi="ar-SA"/>
+              </w:rPr>
+              <w:t>Planning, Authentication Server, Presentation designer</w:t>
             </w:r>
           </w:p>
         </w:tc>
       </w:tr>
       <w:tr>
+        <w:trPr/>
         <w:tc>
           <w:tcPr>
             <w:tcW w:w="3005" w:type="dxa"/>
+            <w:tcBorders/>
           </w:tcPr>
           <w:p>
+            <w:pPr>
+              <w:pStyle w:val="Normal"/>
+              <w:widowControl/>
+              <w:spacing w:lineRule="auto" w:line="240" w:before="0" w:after="0"/>
+              <w:jc w:val="left"/>
+              <w:rPr>
+                <w:rFonts w:ascii="Calibri" w:hAnsi="Calibri" w:eastAsia="Calibri" w:cs=""/>
+                <w:kern w:val="0"/>
+                <w:sz w:val="22"/>
+                <w:szCs w:val="22"/>
+                <w:lang w:val="en-GB" w:eastAsia="en-US" w:bidi="ar-SA"/>
+              </w:rPr>
+            </w:pPr>
             <w:r>
+              <w:rPr>
+                <w:rFonts w:eastAsia="Calibri" w:cs=""/>
+                <w:kern w:val="0"/>
+                <w:sz w:val="22"/>
+                <w:szCs w:val="22"/>
+                <w:lang w:val="en-GB" w:eastAsia="en-US" w:bidi="ar-SA"/>
+              </w:rPr>
               <w:t>21127679</w:t>
             </w:r>
           </w:p>
@@ -119,9 +279,30 @@
         <w:tc>
           <w:tcPr>
             <w:tcW w:w="3005" w:type="dxa"/>
+            <w:tcBorders/>
           </w:tcPr>
           <w:p>
+            <w:pPr>
+              <w:pStyle w:val="Normal"/>
+              <w:widowControl/>
+              <w:spacing w:lineRule="auto" w:line="240" w:before="0" w:after="0"/>
+              <w:jc w:val="left"/>
+              <w:rPr>
+                <w:rFonts w:ascii="Calibri" w:hAnsi="Calibri" w:eastAsia="Calibri" w:cs=""/>
+                <w:kern w:val="0"/>
+                <w:sz w:val="22"/>
+                <w:szCs w:val="22"/>
+                <w:lang w:val="en-GB" w:eastAsia="en-US" w:bidi="ar-SA"/>
+              </w:rPr>
+            </w:pPr>
             <w:r>
+              <w:rPr>
+                <w:rFonts w:eastAsia="Calibri" w:cs=""/>
+                <w:kern w:val="0"/>
+                <w:sz w:val="22"/>
+                <w:szCs w:val="22"/>
+                <w:lang w:val="en-GB" w:eastAsia="en-US" w:bidi="ar-SA"/>
+              </w:rPr>
               <w:t>Ngô Quốc Quý</w:t>
             </w:r>
           </w:p>
@@ -129,24 +310,64 @@
         <w:tc>
           <w:tcPr>
             <w:tcW w:w="3006" w:type="dxa"/>
+            <w:tcBorders/>
           </w:tcPr>
           <w:p>
+            <w:pPr>
+              <w:pStyle w:val="Normal"/>
+              <w:widowControl/>
+              <w:spacing w:lineRule="auto" w:line="240" w:before="0" w:after="0"/>
+              <w:jc w:val="left"/>
+              <w:rPr>
+                <w:rFonts w:ascii="Calibri" w:hAnsi="Calibri" w:eastAsia="Calibri" w:cs=""/>
+                <w:kern w:val="0"/>
+                <w:sz w:val="22"/>
+                <w:szCs w:val="22"/>
+                <w:lang w:val="en-GB" w:eastAsia="en-US" w:bidi="ar-SA"/>
+              </w:rPr>
+            </w:pPr>
             <w:r>
-              <w:t xml:space="preserve">Project idea, </w:t>
-            </w:r>
-            <w:r>
-              <w:t>Ticket Granting Server, Presentation designer</w:t>
+              <w:rPr>
+                <w:rFonts w:eastAsia="Calibri" w:cs=""/>
+                <w:kern w:val="0"/>
+                <w:sz w:val="22"/>
+                <w:szCs w:val="22"/>
+                <w:lang w:val="en-GB" w:eastAsia="en-US" w:bidi="ar-SA"/>
+              </w:rPr>
+              <w:t>Project idea, Ticket Granting Server, Presentation designer</w:t>
             </w:r>
           </w:p>
         </w:tc>
       </w:tr>
       <w:tr>
+        <w:trPr/>
         <w:tc>
           <w:tcPr>
             <w:tcW w:w="3005" w:type="dxa"/>
+            <w:tcBorders/>
           </w:tcPr>
           <w:p>
+            <w:pPr>
+              <w:pStyle w:val="Normal"/>
+              <w:widowControl/>
+              <w:spacing w:lineRule="auto" w:line="240" w:before="0" w:after="0"/>
+              <w:jc w:val="left"/>
+              <w:rPr>
+                <w:rFonts w:ascii="Calibri" w:hAnsi="Calibri" w:eastAsia="Calibri" w:cs=""/>
+                <w:kern w:val="0"/>
+                <w:sz w:val="22"/>
+                <w:szCs w:val="22"/>
+                <w:lang w:val="en-GB" w:eastAsia="en-US" w:bidi="ar-SA"/>
+              </w:rPr>
+            </w:pPr>
             <w:r>
+              <w:rPr>
+                <w:rFonts w:eastAsia="Calibri" w:cs=""/>
+                <w:kern w:val="0"/>
+                <w:sz w:val="22"/>
+                <w:szCs w:val="22"/>
+                <w:lang w:val="en-GB" w:eastAsia="en-US" w:bidi="ar-SA"/>
+              </w:rPr>
               <w:t>19127628</w:t>
             </w:r>
           </w:p>
@@ -154,9 +375,30 @@
         <w:tc>
           <w:tcPr>
             <w:tcW w:w="3005" w:type="dxa"/>
+            <w:tcBorders/>
           </w:tcPr>
           <w:p>
+            <w:pPr>
+              <w:pStyle w:val="Normal"/>
+              <w:widowControl/>
+              <w:spacing w:lineRule="auto" w:line="240" w:before="0" w:after="0"/>
+              <w:jc w:val="left"/>
+              <w:rPr>
+                <w:rFonts w:ascii="Calibri" w:hAnsi="Calibri" w:eastAsia="Calibri" w:cs=""/>
+                <w:kern w:val="0"/>
+                <w:sz w:val="22"/>
+                <w:szCs w:val="22"/>
+                <w:lang w:val="en-GB" w:eastAsia="en-US" w:bidi="ar-SA"/>
+              </w:rPr>
+            </w:pPr>
             <w:r>
+              <w:rPr>
+                <w:rFonts w:eastAsia="Calibri" w:cs=""/>
+                <w:kern w:val="0"/>
+                <w:sz w:val="22"/>
+                <w:szCs w:val="22"/>
+                <w:lang w:val="en-GB" w:eastAsia="en-US" w:bidi="ar-SA"/>
+              </w:rPr>
               <w:t>Nguyễn Mậu Việt</w:t>
             </w:r>
           </w:p>
@@ -164,48 +406,63 @@
         <w:tc>
           <w:tcPr>
             <w:tcW w:w="3006" w:type="dxa"/>
+            <w:tcBorders/>
           </w:tcPr>
           <w:p>
+            <w:pPr>
+              <w:pStyle w:val="Normal"/>
+              <w:widowControl/>
+              <w:spacing w:lineRule="auto" w:line="240" w:before="0" w:after="0"/>
+              <w:jc w:val="left"/>
+              <w:rPr>
+                <w:rFonts w:ascii="Calibri" w:hAnsi="Calibri" w:eastAsia="Calibri" w:cs=""/>
+                <w:kern w:val="0"/>
+                <w:sz w:val="22"/>
+                <w:szCs w:val="22"/>
+                <w:lang w:val="en-GB" w:eastAsia="en-US" w:bidi="ar-SA"/>
+              </w:rPr>
+            </w:pPr>
             <w:r>
-              <w:t>Report</w:t>
-            </w:r>
-            <w:r>
-              <w:t>, Web Service</w:t>
+              <w:rPr>
+                <w:rFonts w:eastAsia="Calibri" w:cs=""/>
+                <w:kern w:val="0"/>
+                <w:sz w:val="22"/>
+                <w:szCs w:val="22"/>
+                <w:lang w:val="en-GB" w:eastAsia="en-US" w:bidi="ar-SA"/>
+              </w:rPr>
+              <w:t>Report, Web Service</w:t>
             </w:r>
           </w:p>
         </w:tc>
       </w:tr>
     </w:tbl>
-    <w:p/>
+    <w:p>
+      <w:pPr>
+        <w:pStyle w:val="Normal"/>
+        <w:rPr/>
+      </w:pPr>
+      <w:r>
+        <w:rPr/>
+      </w:r>
+    </w:p>
     <w:p>
       <w:pPr>
         <w:pStyle w:val="Heading1"/>
-      </w:pPr>
-      <w:r>
-        <w:t xml:space="preserve">Project </w:t>
-      </w:r>
-      <w:r>
-        <w:t>topic</w:t>
-      </w:r>
-    </w:p>
-    <w:p>
-      <w:r>
-        <w:t>This project is</w:t>
-      </w:r>
-      <w:r>
-        <w:t xml:space="preserve"> about </w:t>
-      </w:r>
-      <w:r>
-        <w:t xml:space="preserve">User Authentication </w:t>
-      </w:r>
-      <w:r>
-        <w:t xml:space="preserve">based </w:t>
-      </w:r>
-      <w:r>
-        <w:t>on</w:t>
-      </w:r>
-      <w:r>
-        <w:t xml:space="preserve"> William Stallings et. al. (2017), </w:t>
+        <w:rPr/>
+      </w:pPr>
+      <w:r>
+        <w:rPr/>
+        <w:t>Project topic</w:t>
+      </w:r>
+    </w:p>
+    <w:p>
+      <w:pPr>
+        <w:pStyle w:val="Normal"/>
+        <w:rPr/>
+      </w:pPr>
+      <w:r>
+        <w:rPr/>
+        <w:t xml:space="preserve">This project is about User Authentication based on William Stallings et. al. (2017), </w:t>
       </w:r>
       <w:r>
         <w:rPr>
@@ -215,31 +472,27 @@
         <w:t>Cryptography and Network Security: Principles and Practice (7th Edition)</w:t>
       </w:r>
       <w:r>
-        <w:t>,</w:t>
-      </w:r>
-      <w:r>
-        <w:t xml:space="preserve"> Pt. 5 Ch. 15,</w:t>
-      </w:r>
-      <w:r>
-        <w:t xml:space="preserve"> Pearson Education, </w:t>
-      </w:r>
-      <w:r>
-        <w:t>ISBN 978-0-13-444428-4</w:t>
-      </w:r>
-      <w:r>
-        <w:t>.</w:t>
-      </w:r>
-    </w:p>
-    <w:p>
-      <w:r>
+        <w:rPr/>
+        <w:t>, Pt. 5 Ch. 15, Pearson Education, ISBN 978-0-13-444428-4.</w:t>
+      </w:r>
+    </w:p>
+    <w:p>
+      <w:pPr>
+        <w:pStyle w:val="Normal"/>
+        <w:rPr/>
+      </w:pPr>
+      <w:r>
+        <w:rPr/>
         <w:t>We will learn about the applications of encryptions in user authentication, report what we apprehend and give an oral presentation which includes a video or live demo on how user authentication works.</w:t>
       </w:r>
     </w:p>
     <w:p>
       <w:pPr>
         <w:pStyle w:val="Heading1"/>
-      </w:pPr>
-      <w:r>
+        <w:rPr/>
+      </w:pPr>
+      <w:r>
+        <w:rPr/>
         <w:t>Project idea</w:t>
       </w:r>
     </w:p>
@@ -248,29 +501,13 @@
         <w:pStyle w:val="Heading2"/>
         <w:numPr>
           <w:ilvl w:val="0"/>
-          <w:numId w:val="2"/>
+          <w:numId w:val="1"/>
         </w:numPr>
-      </w:pPr>
-      <w:r>
-        <w:t>Introduction: Remote user</w:t>
-      </w:r>
-      <w:r>
-        <w:t xml:space="preserve"> </w:t>
-      </w:r>
-      <w:r>
-        <w:t>authentication principles</w:t>
-      </w:r>
-    </w:p>
-    <w:p>
-      <w:pPr>
-        <w:pStyle w:val="ListParagraph"/>
-        <w:numPr>
-          <w:ilvl w:val="0"/>
-          <w:numId w:val="3"/>
-        </w:numPr>
-      </w:pPr>
-      <w:r>
-        <w:t>We will start with the basic terms and principles to understand what the problem is about and what is expected from a solution.</w:t>
+        <w:rPr/>
+      </w:pPr>
+      <w:r>
+        <w:rPr/>
+        <w:t>Introduction: Remote user authentication principles</w:t>
       </w:r>
     </w:p>
     <w:p>
@@ -280,18 +517,67 @@
           <w:ilvl w:val="0"/>
           <w:numId w:val="2"/>
         </w:numPr>
-      </w:pPr>
-      <w:r>
-        <w:t>Remote user</w:t>
-      </w:r>
-      <w:r>
-        <w:t xml:space="preserve"> </w:t>
-      </w:r>
-      <w:r>
-        <w:t>authentication (symmetric encryption)</w:t>
-      </w:r>
-      <w:r>
-        <w:t>.</w:t>
+        <w:rPr/>
+      </w:pPr>
+      <w:r>
+        <w:rPr/>
+        <w:t>We will start with the basic terms and principles to understand what the problem is about and what is expected from a solution.</w:t>
+      </w:r>
+    </w:p>
+    <w:p>
+      <w:pPr>
+        <w:pStyle w:val="ListParagraph"/>
+        <w:numPr>
+          <w:ilvl w:val="0"/>
+          <w:numId w:val="1"/>
+        </w:numPr>
+        <w:rPr/>
+      </w:pPr>
+      <w:r>
+        <w:rPr/>
+        <w:t>Remote user authentication (symmetric encryption).</w:t>
+      </w:r>
+    </w:p>
+    <w:p>
+      <w:pPr>
+        <w:pStyle w:val="ListParagraph"/>
+        <w:numPr>
+          <w:ilvl w:val="0"/>
+          <w:numId w:val="1"/>
+        </w:numPr>
+        <w:rPr/>
+      </w:pPr>
+      <w:r>
+        <w:rPr/>
+        <w:t>Remote user authentication (asymmetric encryption).</w:t>
+      </w:r>
+    </w:p>
+    <w:p>
+      <w:pPr>
+        <w:pStyle w:val="ListParagraph"/>
+        <w:numPr>
+          <w:ilvl w:val="0"/>
+          <w:numId w:val="1"/>
+        </w:numPr>
+        <w:rPr/>
+      </w:pPr>
+      <w:r>
+        <w:rPr/>
+        <w:t>Well-known applications and a brief of how systems work.</w:t>
+      </w:r>
+    </w:p>
+    <w:p>
+      <w:pPr>
+        <w:pStyle w:val="ListParagraph"/>
+        <w:numPr>
+          <w:ilvl w:val="0"/>
+          <w:numId w:val="1"/>
+        </w:numPr>
+        <w:rPr/>
+      </w:pPr>
+      <w:r>
+        <w:rPr/>
+        <w:t>Demo on an application, a deep look into one of real-life user authentication models.</w:t>
       </w:r>
     </w:p>
     <w:p>
@@ -301,18 +587,11 @@
           <w:ilvl w:val="0"/>
           <w:numId w:val="2"/>
         </w:numPr>
-      </w:pPr>
-      <w:r>
-        <w:t>Remote user</w:t>
-      </w:r>
-      <w:r>
-        <w:t xml:space="preserve"> </w:t>
-      </w:r>
-      <w:r>
-        <w:t>authentication (asymmetric encryption)</w:t>
-      </w:r>
-      <w:r>
-        <w:t>.</w:t>
+        <w:rPr/>
+      </w:pPr>
+      <w:r>
+        <w:rPr/>
+        <w:t>In this demo, we will be making a basic web service with a well-known user authentication model: Kerberos applied into the login/signup feature and services.</w:t>
       </w:r>
     </w:p>
     <w:p>
@@ -322,9 +601,11 @@
           <w:ilvl w:val="0"/>
           <w:numId w:val="2"/>
         </w:numPr>
-      </w:pPr>
-      <w:r>
-        <w:t>Well-known applications and a brief of how systems work.</w:t>
+        <w:rPr/>
+      </w:pPr>
+      <w:r>
+        <w:rPr/>
+        <w:t>We will analyse Kerberos, explain how and why the model is implemented that way, then review the pros, cons and when the model should be used.</w:t>
       </w:r>
     </w:p>
     <w:p>
@@ -334,9 +615,27 @@
           <w:ilvl w:val="0"/>
           <w:numId w:val="2"/>
         </w:numPr>
-      </w:pPr>
-      <w:r>
-        <w:t>Demo on an application, a deep look into one of real-life user authentication models.</w:t>
+        <w:rPr/>
+      </w:pPr>
+      <w:r>
+        <w:rPr/>
+        <w:t>Additional time (if we have)</w:t>
+      </w:r>
+      <w:bookmarkStart w:id="0" w:name="_GoBack"/>
+      <w:bookmarkEnd w:id="0"/>
+      <w:r>
+        <w:rPr/>
+        <w:t xml:space="preserve"> will be on Golden Ticket attack on Kerberos.</w:t>
+      </w:r>
+    </w:p>
+    <w:p>
+      <w:pPr>
+        <w:pStyle w:val="Heading1"/>
+        <w:rPr/>
+      </w:pPr>
+      <w:r>
+        <w:rPr/>
+        <w:t>Project schedule</w:t>
       </w:r>
     </w:p>
     <w:p>
@@ -344,11 +643,13 @@
         <w:pStyle w:val="ListParagraph"/>
         <w:numPr>
           <w:ilvl w:val="0"/>
-          <w:numId w:val="3"/>
+          <w:numId w:val="2"/>
         </w:numPr>
-      </w:pPr>
-      <w:r>
-        <w:t>In this demo, we will be making a basic web service with a well-known user authentication model: Kerberos applied into the login/signup feature and services.</w:t>
+        <w:rPr/>
+      </w:pPr>
+      <w:r>
+        <w:rPr/>
+        <w:t>21/01 – 04/02: read about user authentication and research on how it works, get an idea on how we shall do the project.</w:t>
       </w:r>
     </w:p>
     <w:p>
@@ -356,17 +657,13 @@
         <w:pStyle w:val="ListParagraph"/>
         <w:numPr>
           <w:ilvl w:val="0"/>
-          <w:numId w:val="3"/>
+          <w:numId w:val="2"/>
         </w:numPr>
-      </w:pPr>
-      <w:r>
-        <w:t>We will analyse Kerberos, explain how and why the model is implemented that way, then review the pros, cons and whe</w:t>
-      </w:r>
-      <w:r>
-        <w:t>n</w:t>
-      </w:r>
-      <w:r>
-        <w:t xml:space="preserve"> the model should be used.</w:t>
+        <w:rPr/>
+      </w:pPr>
+      <w:r>
+        <w:rPr/>
+        <w:t>05/02 – 25/02 (note Tet holiday): research and test tools to use in the project, then partition the coding with expected input/output between phases for parallel programming.</w:t>
       </w:r>
     </w:p>
     <w:p>
@@ -374,24 +671,13 @@
         <w:pStyle w:val="ListParagraph"/>
         <w:numPr>
           <w:ilvl w:val="0"/>
-          <w:numId w:val="3"/>
+          <w:numId w:val="2"/>
         </w:numPr>
-      </w:pPr>
-      <w:r>
-        <w:t>Additional time (if we have)</w:t>
-      </w:r>
-      <w:bookmarkStart w:id="0" w:name="_GoBack"/>
-      <w:bookmarkEnd w:id="0"/>
-      <w:r>
-        <w:t xml:space="preserve"> will be on Golden Ticket attack on Kerberos.</w:t>
-      </w:r>
-    </w:p>
-    <w:p>
-      <w:pPr>
-        <w:pStyle w:val="Heading1"/>
-      </w:pPr>
-      <w:r>
-        <w:t>Project schedule</w:t>
+        <w:rPr/>
+      </w:pPr>
+      <w:r>
+        <w:rPr/>
+        <w:t>26/02 – 17/02: coding.</w:t>
       </w:r>
     </w:p>
     <w:p>
@@ -399,11 +685,13 @@
         <w:pStyle w:val="ListParagraph"/>
         <w:numPr>
           <w:ilvl w:val="0"/>
-          <w:numId w:val="3"/>
+          <w:numId w:val="2"/>
         </w:numPr>
-      </w:pPr>
-      <w:r>
-        <w:t>21/01 – 04/02: read about user authentication and research on how it works, get an idea on how we shall do the project.</w:t>
+        <w:rPr/>
+      </w:pPr>
+      <w:r>
+        <w:rPr/>
+        <w:t>18/02 – 24/02: presentation design and project finishing.</w:t>
       </w:r>
     </w:p>
     <w:p>
@@ -411,370 +699,426 @@
         <w:pStyle w:val="ListParagraph"/>
         <w:numPr>
           <w:ilvl w:val="0"/>
-          <w:numId w:val="3"/>
+          <w:numId w:val="2"/>
         </w:numPr>
-      </w:pPr>
-      <w:r>
-        <w:t>05/02 – 25/02 (note Tet holiday):  research and test tools to use in the project, then partition the coding with expected input/output between phases for parallel programming.</w:t>
-      </w:r>
-    </w:p>
-    <w:p>
-      <w:pPr>
-        <w:pStyle w:val="ListParagraph"/>
-        <w:numPr>
-          <w:ilvl w:val="0"/>
-          <w:numId w:val="3"/>
-        </w:numPr>
-      </w:pPr>
-      <w:r>
-        <w:t>26/02 – 17/02: coding.</w:t>
-      </w:r>
-    </w:p>
-    <w:p>
-      <w:pPr>
-        <w:pStyle w:val="ListParagraph"/>
-        <w:numPr>
-          <w:ilvl w:val="0"/>
-          <w:numId w:val="3"/>
-        </w:numPr>
-      </w:pPr>
-      <w:r>
-        <w:t>18/02 – 24/02: presentation design and project finishing.</w:t>
-      </w:r>
-    </w:p>
-    <w:p>
-      <w:pPr>
-        <w:pStyle w:val="ListParagraph"/>
-        <w:numPr>
-          <w:ilvl w:val="0"/>
-          <w:numId w:val="3"/>
-        </w:numPr>
-      </w:pPr>
-      <w:r>
+        <w:spacing w:before="0" w:after="160"/>
+        <w:contextualSpacing/>
+        <w:rPr/>
+      </w:pPr>
+      <w:r>
+        <w:rPr/>
         <w:t>25/02 – 28/02: redundancy.</w:t>
       </w:r>
     </w:p>
     <w:sectPr>
+      <w:type w:val="nextPage"/>
       <w:pgSz w:w="11906" w:h="16838"/>
-      <w:pgMar w:top="1440" w:right="1440" w:bottom="1440" w:left="1440" w:header="708" w:footer="708" w:gutter="0"/>
-      <w:cols w:space="708"/>
-      <w:docGrid w:linePitch="360"/>
+      <w:pgMar w:left="1440" w:right="1440" w:gutter="0" w:header="0" w:top="1440" w:footer="0" w:bottom="1440"/>
+      <w:pgNumType w:fmt="decimal"/>
+      <w:formProt w:val="false"/>
+      <w:textDirection w:val="lrTb"/>
+      <w:docGrid w:type="default" w:linePitch="360" w:charSpace="4096"/>
     </w:sectPr>
   </w:body>
 </w:document>
 </file>
 
 <file path=word/numbering.xml><?xml version="1.0" encoding="utf-8"?>
-<w:numbering xmlns:wpc="http://schemas.microsoft.com/office/word/2010/wordprocessingCanvas" xmlns:cx="http://schemas.microsoft.com/office/drawing/2014/chartex" xmlns:cx1="http://schemas.microsoft.com/office/drawing/2015/9/8/chartex" xmlns:cx2="http://schemas.microsoft.com/office/drawing/2015/10/21/chartex" xmlns:cx3="http://schemas.microsoft.com/office/drawing/2016/5/9/chartex" xmlns:cx4="http://schemas.microsoft.com/office/drawing/2016/5/10/chartex" xmlns:cx5="http://schemas.microsoft.com/office/drawing/2016/5/11/chartex" xmlns:cx6="http://schemas.microsoft.com/office/drawing/2016/5/12/chartex" xmlns:cx7="http://schemas.microsoft.com/office/drawing/2016/5/13/chartex" xmlns:cx8="http://schemas.microsoft.com/office/drawing/2016/5/14/chartex" xmlns:mc="http://schemas.openxmlformats.org/markup-compatibility/2006" xmlns:aink="http://schemas.microsoft.com/office/drawing/2016/ink" xmlns:am3d="http://schemas.microsoft.com/office/drawing/2017/model3d" xmlns:o="urn:schemas-microsoft-com:office:office" xmlns:r="http://schemas.openxmlformats.org/officeDocument/2006/relationships" xmlns:m="http://schemas.openxmlformats.org/officeDocument/2006/math" xmlns:v="urn:schemas-microsoft-com:vml" xmlns:wp14="http://schemas.microsoft.com/office/word/2010/wordprocessingDrawing" xmlns:wp="http://schemas.openxmlformats.org/drawingml/2006/wordprocessingDrawing" xmlns:w10="urn:schemas-microsoft-com:office:word" xmlns:w="http://schemas.openxmlformats.org/wordprocessingml/2006/main" xmlns:w14="http://schemas.microsoft.com/office/word/2010/wordml" xmlns:w15="http://schemas.microsoft.com/office/word/2012/wordml" xmlns:w16cex="http://schemas.microsoft.com/office/word/2018/wordml/cex" xmlns:w16cid="http://schemas.microsoft.com/office/word/2016/wordml/cid" xmlns:w16="http://schemas.microsoft.com/office/word/2018/wordml" xmlns:w16se="http://schemas.microsoft.com/office/word/2015/wordml/symex" xmlns:wpg="http://schemas.microsoft.com/office/word/2010/wordprocessingGroup" xmlns:wpi="http://schemas.microsoft.com/office/word/2010/wordprocessingInk" xmlns:wne="http://schemas.microsoft.com/office/word/2006/wordml" xmlns:wps="http://schemas.microsoft.com/office/word/2010/wordprocessingShape" mc:Ignorable="w14 w15 w16se w16cid w16 w16cex wp14">
-  <w:abstractNum w:abstractNumId="0" w15:restartNumberingAfterBreak="0">
-    <w:nsid w:val="1C3E1DE3"/>
-    <w:multiLevelType w:val="hybridMultilevel"/>
-    <w:tmpl w:val="5CC2FEA6"/>
-    <w:lvl w:ilvl="0" w:tplc="0809000F">
+<w:numbering xmlns:w="http://schemas.openxmlformats.org/wordprocessingml/2006/main" xmlns:o="urn:schemas-microsoft-com:office:office" xmlns:r="http://schemas.openxmlformats.org/officeDocument/2006/relationships" xmlns:v="urn:schemas-microsoft-com:vml" xmlns:mc="http://schemas.openxmlformats.org/markup-compatibility/2006" xmlns:w14="http://schemas.microsoft.com/office/word/2010/wordml" mc:Ignorable="w14">
+  <w:abstractNum w:abstractNumId="1">
+    <w:lvl w:ilvl="0">
       <w:start w:val="1"/>
       <w:numFmt w:val="decimal"/>
       <w:lvlText w:val="%1."/>
       <w:lvlJc w:val="left"/>
       <w:pPr>
+        <w:tabs>
+          <w:tab w:val="num" w:pos="0"/>
+        </w:tabs>
         <w:ind w:left="720" w:hanging="360"/>
       </w:pPr>
-      <w:rPr>
-        <w:rFonts w:hint="default"/>
-      </w:rPr>
-    </w:lvl>
-    <w:lvl w:ilvl="1" w:tplc="08090019" w:tentative="1">
+      <w:rPr/>
+    </w:lvl>
+    <w:lvl w:ilvl="1">
       <w:start w:val="1"/>
       <w:numFmt w:val="lowerLetter"/>
       <w:lvlText w:val="%2."/>
       <w:lvlJc w:val="left"/>
       <w:pPr>
+        <w:tabs>
+          <w:tab w:val="num" w:pos="0"/>
+        </w:tabs>
         <w:ind w:left="1440" w:hanging="360"/>
       </w:pPr>
-    </w:lvl>
-    <w:lvl w:ilvl="2" w:tplc="0809001B" w:tentative="1">
+      <w:rPr/>
+    </w:lvl>
+    <w:lvl w:ilvl="2">
       <w:start w:val="1"/>
       <w:numFmt w:val="lowerRoman"/>
       <w:lvlText w:val="%3."/>
       <w:lvlJc w:val="right"/>
       <w:pPr>
+        <w:tabs>
+          <w:tab w:val="num" w:pos="0"/>
+        </w:tabs>
         <w:ind w:left="2160" w:hanging="180"/>
       </w:pPr>
-    </w:lvl>
-    <w:lvl w:ilvl="3" w:tplc="0809000F" w:tentative="1">
+      <w:rPr/>
+    </w:lvl>
+    <w:lvl w:ilvl="3">
       <w:start w:val="1"/>
       <w:numFmt w:val="decimal"/>
       <w:lvlText w:val="%4."/>
       <w:lvlJc w:val="left"/>
       <w:pPr>
+        <w:tabs>
+          <w:tab w:val="num" w:pos="0"/>
+        </w:tabs>
         <w:ind w:left="2880" w:hanging="360"/>
       </w:pPr>
-    </w:lvl>
-    <w:lvl w:ilvl="4" w:tplc="08090019" w:tentative="1">
+      <w:rPr/>
+    </w:lvl>
+    <w:lvl w:ilvl="4">
       <w:start w:val="1"/>
       <w:numFmt w:val="lowerLetter"/>
       <w:lvlText w:val="%5."/>
       <w:lvlJc w:val="left"/>
       <w:pPr>
+        <w:tabs>
+          <w:tab w:val="num" w:pos="0"/>
+        </w:tabs>
         <w:ind w:left="3600" w:hanging="360"/>
       </w:pPr>
-    </w:lvl>
-    <w:lvl w:ilvl="5" w:tplc="0809001B" w:tentative="1">
+      <w:rPr/>
+    </w:lvl>
+    <w:lvl w:ilvl="5">
       <w:start w:val="1"/>
       <w:numFmt w:val="lowerRoman"/>
       <w:lvlText w:val="%6."/>
       <w:lvlJc w:val="right"/>
       <w:pPr>
+        <w:tabs>
+          <w:tab w:val="num" w:pos="0"/>
+        </w:tabs>
         <w:ind w:left="4320" w:hanging="180"/>
       </w:pPr>
-    </w:lvl>
-    <w:lvl w:ilvl="6" w:tplc="0809000F" w:tentative="1">
+      <w:rPr/>
+    </w:lvl>
+    <w:lvl w:ilvl="6">
       <w:start w:val="1"/>
       <w:numFmt w:val="decimal"/>
       <w:lvlText w:val="%7."/>
       <w:lvlJc w:val="left"/>
       <w:pPr>
+        <w:tabs>
+          <w:tab w:val="num" w:pos="0"/>
+        </w:tabs>
         <w:ind w:left="5040" w:hanging="360"/>
       </w:pPr>
-    </w:lvl>
-    <w:lvl w:ilvl="7" w:tplc="08090019" w:tentative="1">
+      <w:rPr/>
+    </w:lvl>
+    <w:lvl w:ilvl="7">
       <w:start w:val="1"/>
       <w:numFmt w:val="lowerLetter"/>
       <w:lvlText w:val="%8."/>
       <w:lvlJc w:val="left"/>
       <w:pPr>
+        <w:tabs>
+          <w:tab w:val="num" w:pos="0"/>
+        </w:tabs>
         <w:ind w:left="5760" w:hanging="360"/>
       </w:pPr>
-    </w:lvl>
-    <w:lvl w:ilvl="8" w:tplc="0809001B" w:tentative="1">
+      <w:rPr/>
+    </w:lvl>
+    <w:lvl w:ilvl="8">
       <w:start w:val="1"/>
       <w:numFmt w:val="lowerRoman"/>
       <w:lvlText w:val="%9."/>
       <w:lvlJc w:val="right"/>
       <w:pPr>
+        <w:tabs>
+          <w:tab w:val="num" w:pos="0"/>
+        </w:tabs>
         <w:ind w:left="6480" w:hanging="180"/>
       </w:pPr>
+      <w:rPr/>
     </w:lvl>
   </w:abstractNum>
-  <w:abstractNum w:abstractNumId="1" w15:restartNumberingAfterBreak="0">
-    <w:nsid w:val="32053057"/>
-    <w:multiLevelType w:val="hybridMultilevel"/>
-    <w:tmpl w:val="073603DA"/>
-    <w:lvl w:ilvl="0" w:tplc="FE581BA6">
+  <w:abstractNum w:abstractNumId="2">
+    <w:lvl w:ilvl="0">
       <w:start w:val="1"/>
       <w:numFmt w:val="bullet"/>
       <w:lvlText w:val="-"/>
       <w:lvlJc w:val="left"/>
       <w:pPr>
+        <w:tabs>
+          <w:tab w:val="num" w:pos="0"/>
+        </w:tabs>
         <w:ind w:left="720" w:hanging="360"/>
       </w:pPr>
       <w:rPr>
-        <w:rFonts w:ascii="Calibri" w:eastAsiaTheme="minorHAnsi" w:hAnsi="Calibri" w:cs="Calibri" w:hint="default"/>
+        <w:rFonts w:ascii="Calibri" w:hAnsi="Calibri" w:cs="Calibri" w:hint="default"/>
+        <w:rFonts w:eastAsiaTheme="minorHAnsi"/>
       </w:rPr>
     </w:lvl>
-    <w:lvl w:ilvl="1" w:tplc="08090003" w:tentative="1">
+    <w:lvl w:ilvl="1">
       <w:start w:val="1"/>
       <w:numFmt w:val="bullet"/>
       <w:lvlText w:val="o"/>
       <w:lvlJc w:val="left"/>
       <w:pPr>
+        <w:tabs>
+          <w:tab w:val="num" w:pos="0"/>
+        </w:tabs>
         <w:ind w:left="1440" w:hanging="360"/>
       </w:pPr>
       <w:rPr>
         <w:rFonts w:ascii="Courier New" w:hAnsi="Courier New" w:cs="Courier New" w:hint="default"/>
       </w:rPr>
     </w:lvl>
-    <w:lvl w:ilvl="2" w:tplc="08090005" w:tentative="1">
+    <w:lvl w:ilvl="2">
       <w:start w:val="1"/>
       <w:numFmt w:val="bullet"/>
       <w:lvlText w:val=""/>
       <w:lvlJc w:val="left"/>
       <w:pPr>
+        <w:tabs>
+          <w:tab w:val="num" w:pos="0"/>
+        </w:tabs>
         <w:ind w:left="2160" w:hanging="360"/>
       </w:pPr>
       <w:rPr>
-        <w:rFonts w:ascii="Wingdings" w:hAnsi="Wingdings" w:hint="default"/>
+        <w:rFonts w:ascii="Wingdings" w:hAnsi="Wingdings" w:cs="Wingdings" w:hint="default"/>
       </w:rPr>
     </w:lvl>
-    <w:lvl w:ilvl="3" w:tplc="08090001" w:tentative="1">
+    <w:lvl w:ilvl="3">
       <w:start w:val="1"/>
       <w:numFmt w:val="bullet"/>
       <w:lvlText w:val=""/>
       <w:lvlJc w:val="left"/>
       <w:pPr>
+        <w:tabs>
+          <w:tab w:val="num" w:pos="0"/>
+        </w:tabs>
         <w:ind w:left="2880" w:hanging="360"/>
       </w:pPr>
       <w:rPr>
-        <w:rFonts w:ascii="Symbol" w:hAnsi="Symbol" w:hint="default"/>
+        <w:rFonts w:ascii="Symbol" w:hAnsi="Symbol" w:cs="Symbol" w:hint="default"/>
       </w:rPr>
     </w:lvl>
-    <w:lvl w:ilvl="4" w:tplc="08090003" w:tentative="1">
+    <w:lvl w:ilvl="4">
       <w:start w:val="1"/>
       <w:numFmt w:val="bullet"/>
       <w:lvlText w:val="o"/>
       <w:lvlJc w:val="left"/>
       <w:pPr>
+        <w:tabs>
+          <w:tab w:val="num" w:pos="0"/>
+        </w:tabs>
         <w:ind w:left="3600" w:hanging="360"/>
       </w:pPr>
       <w:rPr>
         <w:rFonts w:ascii="Courier New" w:hAnsi="Courier New" w:cs="Courier New" w:hint="default"/>
       </w:rPr>
     </w:lvl>
-    <w:lvl w:ilvl="5" w:tplc="08090005" w:tentative="1">
+    <w:lvl w:ilvl="5">
       <w:start w:val="1"/>
       <w:numFmt w:val="bullet"/>
       <w:lvlText w:val=""/>
       <w:lvlJc w:val="left"/>
       <w:pPr>
+        <w:tabs>
+          <w:tab w:val="num" w:pos="0"/>
+        </w:tabs>
         <w:ind w:left="4320" w:hanging="360"/>
       </w:pPr>
       <w:rPr>
-        <w:rFonts w:ascii="Wingdings" w:hAnsi="Wingdings" w:hint="default"/>
+        <w:rFonts w:ascii="Wingdings" w:hAnsi="Wingdings" w:cs="Wingdings" w:hint="default"/>
       </w:rPr>
     </w:lvl>
-    <w:lvl w:ilvl="6" w:tplc="08090001" w:tentative="1">
+    <w:lvl w:ilvl="6">
       <w:start w:val="1"/>
       <w:numFmt w:val="bullet"/>
       <w:lvlText w:val=""/>
       <w:lvlJc w:val="left"/>
       <w:pPr>
+        <w:tabs>
+          <w:tab w:val="num" w:pos="0"/>
+        </w:tabs>
         <w:ind w:left="5040" w:hanging="360"/>
       </w:pPr>
       <w:rPr>
-        <w:rFonts w:ascii="Symbol" w:hAnsi="Symbol" w:hint="default"/>
+        <w:rFonts w:ascii="Symbol" w:hAnsi="Symbol" w:cs="Symbol" w:hint="default"/>
       </w:rPr>
     </w:lvl>
-    <w:lvl w:ilvl="7" w:tplc="08090003" w:tentative="1">
+    <w:lvl w:ilvl="7">
       <w:start w:val="1"/>
       <w:numFmt w:val="bullet"/>
       <w:lvlText w:val="o"/>
       <w:lvlJc w:val="left"/>
       <w:pPr>
+        <w:tabs>
+          <w:tab w:val="num" w:pos="0"/>
+        </w:tabs>
         <w:ind w:left="5760" w:hanging="360"/>
       </w:pPr>
       <w:rPr>
         <w:rFonts w:ascii="Courier New" w:hAnsi="Courier New" w:cs="Courier New" w:hint="default"/>
       </w:rPr>
     </w:lvl>
-    <w:lvl w:ilvl="8" w:tplc="08090005" w:tentative="1">
+    <w:lvl w:ilvl="8">
       <w:start w:val="1"/>
       <w:numFmt w:val="bullet"/>
       <w:lvlText w:val=""/>
       <w:lvlJc w:val="left"/>
       <w:pPr>
+        <w:tabs>
+          <w:tab w:val="num" w:pos="0"/>
+        </w:tabs>
         <w:ind w:left="6480" w:hanging="360"/>
       </w:pPr>
       <w:rPr>
-        <w:rFonts w:ascii="Wingdings" w:hAnsi="Wingdings" w:hint="default"/>
+        <w:rFonts w:ascii="Wingdings" w:hAnsi="Wingdings" w:cs="Wingdings" w:hint="default"/>
       </w:rPr>
     </w:lvl>
   </w:abstractNum>
-  <w:abstractNum w:abstractNumId="2" w15:restartNumberingAfterBreak="0">
-    <w:nsid w:val="796144CC"/>
-    <w:multiLevelType w:val="hybridMultilevel"/>
-    <w:tmpl w:val="9806BCCA"/>
-    <w:lvl w:ilvl="0" w:tplc="0809000F">
-      <w:start w:val="1"/>
-      <w:numFmt w:val="decimal"/>
-      <w:lvlText w:val="%1."/>
-      <w:lvlJc w:val="left"/>
-      <w:pPr>
-        <w:ind w:left="720" w:hanging="360"/>
-      </w:pPr>
-      <w:rPr>
-        <w:rFonts w:hint="default"/>
-      </w:rPr>
-    </w:lvl>
-    <w:lvl w:ilvl="1" w:tplc="08090019" w:tentative="1">
-      <w:start w:val="1"/>
-      <w:numFmt w:val="lowerLetter"/>
-      <w:lvlText w:val="%2."/>
-      <w:lvlJc w:val="left"/>
-      <w:pPr>
-        <w:ind w:left="1440" w:hanging="360"/>
-      </w:pPr>
-    </w:lvl>
-    <w:lvl w:ilvl="2" w:tplc="0809001B" w:tentative="1">
-      <w:start w:val="1"/>
-      <w:numFmt w:val="lowerRoman"/>
-      <w:lvlText w:val="%3."/>
-      <w:lvlJc w:val="right"/>
-      <w:pPr>
-        <w:ind w:left="2160" w:hanging="180"/>
-      </w:pPr>
-    </w:lvl>
-    <w:lvl w:ilvl="3" w:tplc="0809000F" w:tentative="1">
-      <w:start w:val="1"/>
-      <w:numFmt w:val="decimal"/>
-      <w:lvlText w:val="%4."/>
-      <w:lvlJc w:val="left"/>
-      <w:pPr>
-        <w:ind w:left="2880" w:hanging="360"/>
-      </w:pPr>
-    </w:lvl>
-    <w:lvl w:ilvl="4" w:tplc="08090019" w:tentative="1">
-      <w:start w:val="1"/>
-      <w:numFmt w:val="lowerLetter"/>
-      <w:lvlText w:val="%5."/>
-      <w:lvlJc w:val="left"/>
-      <w:pPr>
-        <w:ind w:left="3600" w:hanging="360"/>
-      </w:pPr>
-    </w:lvl>
-    <w:lvl w:ilvl="5" w:tplc="0809001B" w:tentative="1">
-      <w:start w:val="1"/>
-      <w:numFmt w:val="lowerRoman"/>
-      <w:lvlText w:val="%6."/>
-      <w:lvlJc w:val="right"/>
-      <w:pPr>
-        <w:ind w:left="4320" w:hanging="180"/>
-      </w:pPr>
-    </w:lvl>
-    <w:lvl w:ilvl="6" w:tplc="0809000F" w:tentative="1">
-      <w:start w:val="1"/>
-      <w:numFmt w:val="decimal"/>
-      <w:lvlText w:val="%7."/>
-      <w:lvlJc w:val="left"/>
-      <w:pPr>
-        <w:ind w:left="5040" w:hanging="360"/>
-      </w:pPr>
-    </w:lvl>
-    <w:lvl w:ilvl="7" w:tplc="08090019" w:tentative="1">
-      <w:start w:val="1"/>
-      <w:numFmt w:val="lowerLetter"/>
-      <w:lvlText w:val="%8."/>
-      <w:lvlJc w:val="left"/>
-      <w:pPr>
-        <w:ind w:left="5760" w:hanging="360"/>
-      </w:pPr>
-    </w:lvl>
-    <w:lvl w:ilvl="8" w:tplc="0809001B" w:tentative="1">
-      <w:start w:val="1"/>
-      <w:numFmt w:val="lowerRoman"/>
-      <w:lvlText w:val="%9."/>
-      <w:lvlJc w:val="right"/>
-      <w:pPr>
-        <w:ind w:left="6480" w:hanging="180"/>
+  <w:abstractNum w:abstractNumId="3">
+    <w:lvl w:ilvl="0">
+      <w:start w:val="1"/>
+      <w:numFmt w:val="none"/>
+      <w:suff w:val="nothing"/>
+      <w:lvlText w:val=""/>
+      <w:lvlJc w:val="left"/>
+      <w:pPr>
+        <w:tabs>
+          <w:tab w:val="num" w:pos="0"/>
+        </w:tabs>
+        <w:ind w:left="0" w:hanging="0"/>
+      </w:pPr>
+    </w:lvl>
+    <w:lvl w:ilvl="1">
+      <w:start w:val="1"/>
+      <w:numFmt w:val="none"/>
+      <w:suff w:val="nothing"/>
+      <w:lvlText w:val=""/>
+      <w:lvlJc w:val="left"/>
+      <w:pPr>
+        <w:tabs>
+          <w:tab w:val="num" w:pos="0"/>
+        </w:tabs>
+        <w:ind w:left="0" w:hanging="0"/>
+      </w:pPr>
+    </w:lvl>
+    <w:lvl w:ilvl="2">
+      <w:start w:val="1"/>
+      <w:numFmt w:val="none"/>
+      <w:suff w:val="nothing"/>
+      <w:lvlText w:val=""/>
+      <w:lvlJc w:val="left"/>
+      <w:pPr>
+        <w:tabs>
+          <w:tab w:val="num" w:pos="0"/>
+        </w:tabs>
+        <w:ind w:left="0" w:hanging="0"/>
+      </w:pPr>
+    </w:lvl>
+    <w:lvl w:ilvl="3">
+      <w:start w:val="1"/>
+      <w:numFmt w:val="none"/>
+      <w:suff w:val="nothing"/>
+      <w:lvlText w:val=""/>
+      <w:lvlJc w:val="left"/>
+      <w:pPr>
+        <w:tabs>
+          <w:tab w:val="num" w:pos="0"/>
+        </w:tabs>
+        <w:ind w:left="0" w:hanging="0"/>
+      </w:pPr>
+    </w:lvl>
+    <w:lvl w:ilvl="4">
+      <w:start w:val="1"/>
+      <w:numFmt w:val="none"/>
+      <w:suff w:val="nothing"/>
+      <w:lvlText w:val=""/>
+      <w:lvlJc w:val="left"/>
+      <w:pPr>
+        <w:tabs>
+          <w:tab w:val="num" w:pos="0"/>
+        </w:tabs>
+        <w:ind w:left="0" w:hanging="0"/>
+      </w:pPr>
+    </w:lvl>
+    <w:lvl w:ilvl="5">
+      <w:start w:val="1"/>
+      <w:numFmt w:val="none"/>
+      <w:suff w:val="nothing"/>
+      <w:lvlText w:val=""/>
+      <w:lvlJc w:val="left"/>
+      <w:pPr>
+        <w:tabs>
+          <w:tab w:val="num" w:pos="0"/>
+        </w:tabs>
+        <w:ind w:left="0" w:hanging="0"/>
+      </w:pPr>
+    </w:lvl>
+    <w:lvl w:ilvl="6">
+      <w:start w:val="1"/>
+      <w:numFmt w:val="none"/>
+      <w:suff w:val="nothing"/>
+      <w:lvlText w:val=""/>
+      <w:lvlJc w:val="left"/>
+      <w:pPr>
+        <w:tabs>
+          <w:tab w:val="num" w:pos="0"/>
+        </w:tabs>
+        <w:ind w:left="0" w:hanging="0"/>
+      </w:pPr>
+    </w:lvl>
+    <w:lvl w:ilvl="7">
+      <w:start w:val="1"/>
+      <w:numFmt w:val="none"/>
+      <w:suff w:val="nothing"/>
+      <w:lvlText w:val=""/>
+      <w:lvlJc w:val="left"/>
+      <w:pPr>
+        <w:tabs>
+          <w:tab w:val="num" w:pos="0"/>
+        </w:tabs>
+        <w:ind w:left="0" w:hanging="0"/>
+      </w:pPr>
+    </w:lvl>
+    <w:lvl w:ilvl="8">
+      <w:start w:val="1"/>
+      <w:numFmt w:val="none"/>
+      <w:suff w:val="nothing"/>
+      <w:lvlText w:val=""/>
+      <w:lvlJc w:val="left"/>
+      <w:pPr>
+        <w:tabs>
+          <w:tab w:val="num" w:pos="0"/>
+        </w:tabs>
+        <w:ind w:left="0" w:hanging="0"/>
       </w:pPr>
     </w:lvl>
   </w:abstractNum>
   <w:num w:numId="1">
+    <w:abstractNumId w:val="1"/>
+  </w:num>
+  <w:num w:numId="2">
     <w:abstractNumId w:val="2"/>
   </w:num>
-  <w:num w:numId="2">
-    <w:abstractNumId w:val="0"/>
-  </w:num>
   <w:num w:numId="3">
-    <w:abstractNumId w:val="1"/>
+    <w:abstractNumId w:val="3"/>
   </w:num>
 </w:numbering>
 </file>
 
 <file path=word/styles.xml><?xml version="1.0" encoding="utf-8"?>
-<w:styles xmlns:mc="http://schemas.openxmlformats.org/markup-compatibility/2006" xmlns:r="http://schemas.openxmlformats.org/officeDocument/2006/relationships" xmlns:w="http://schemas.openxmlformats.org/wordprocessingml/2006/main" xmlns:w14="http://schemas.microsoft.com/office/word/2010/wordml" xmlns:w15="http://schemas.microsoft.com/office/word/2012/wordml" xmlns:w16cex="http://schemas.microsoft.com/office/word/2018/wordml/cex" xmlns:w16cid="http://schemas.microsoft.com/office/word/2016/wordml/cid" xmlns:w16="http://schemas.microsoft.com/office/word/2018/wordml" xmlns:w16se="http://schemas.microsoft.com/office/word/2015/wordml/symex" mc:Ignorable="w14 w15 w16se w16cid w16 w16cex">
+<w:styles xmlns:w="http://schemas.openxmlformats.org/wordprocessingml/2006/main" xmlns:w14="http://schemas.microsoft.com/office/word/2010/wordml" xmlns:mc="http://schemas.openxmlformats.org/markup-compatibility/2006" mc:Ignorable="w14">
   <w:docDefaults>
     <w:rPrDefault>
       <w:rPr>
-        <w:rFonts w:asciiTheme="minorHAnsi" w:eastAsiaTheme="minorHAnsi" w:hAnsiTheme="minorHAnsi" w:cstheme="minorBidi"/>
+        <w:rFonts w:ascii="Calibri" w:hAnsi="Calibri" w:eastAsia="Calibri" w:cs="" w:asciiTheme="minorHAnsi" w:cstheme="minorBidi" w:eastAsiaTheme="minorHAnsi" w:hAnsiTheme="minorHAnsi"/>
         <w:sz w:val="22"/>
         <w:szCs w:val="22"/>
         <w:lang w:val="en-GB" w:eastAsia="en-US" w:bidi="ar-SA"/>
@@ -782,21 +1126,21 @@
     </w:rPrDefault>
     <w:pPrDefault>
       <w:pPr>
-        <w:spacing w:after="160" w:line="259" w:lineRule="auto"/>
+        <w:suppressAutoHyphens w:val="true"/>
       </w:pPr>
     </w:pPrDefault>
   </w:docDefaults>
   <w:latentStyles w:defLockedState="0" w:defUIPriority="99" w:defSemiHidden="0" w:defUnhideWhenUsed="0" w:defQFormat="0" w:count="376">
     <w:lsdException w:name="Normal" w:uiPriority="0" w:qFormat="1"/>
     <w:lsdException w:name="heading 1" w:uiPriority="9" w:qFormat="1"/>
-    <w:lsdException w:name="heading 2" w:semiHidden="1" w:uiPriority="9" w:unhideWhenUsed="1" w:qFormat="1"/>
-    <w:lsdException w:name="heading 3" w:semiHidden="1" w:uiPriority="9" w:unhideWhenUsed="1" w:qFormat="1"/>
-    <w:lsdException w:name="heading 4" w:semiHidden="1" w:uiPriority="9" w:unhideWhenUsed="1" w:qFormat="1"/>
-    <w:lsdException w:name="heading 5" w:semiHidden="1" w:uiPriority="9" w:unhideWhenUsed="1" w:qFormat="1"/>
-    <w:lsdException w:name="heading 6" w:semiHidden="1" w:uiPriority="9" w:unhideWhenUsed="1" w:qFormat="1"/>
-    <w:lsdException w:name="heading 7" w:semiHidden="1" w:uiPriority="9" w:unhideWhenUsed="1" w:qFormat="1"/>
-    <w:lsdException w:name="heading 8" w:semiHidden="1" w:uiPriority="9" w:unhideWhenUsed="1" w:qFormat="1"/>
-    <w:lsdException w:name="heading 9" w:semiHidden="1" w:uiPriority="9" w:unhideWhenUsed="1" w:qFormat="1"/>
+    <w:lsdException w:name="heading 2" w:uiPriority="9" w:semiHidden="1" w:unhideWhenUsed="1" w:qFormat="1"/>
+    <w:lsdException w:name="heading 3" w:uiPriority="9" w:semiHidden="1" w:unhideWhenUsed="1" w:qFormat="1"/>
+    <w:lsdException w:name="heading 4" w:uiPriority="9" w:semiHidden="1" w:unhideWhenUsed="1" w:qFormat="1"/>
+    <w:lsdException w:name="heading 5" w:uiPriority="9" w:semiHidden="1" w:unhideWhenUsed="1" w:qFormat="1"/>
+    <w:lsdException w:name="heading 6" w:uiPriority="9" w:semiHidden="1" w:unhideWhenUsed="1" w:qFormat="1"/>
+    <w:lsdException w:name="heading 7" w:uiPriority="9" w:semiHidden="1" w:unhideWhenUsed="1" w:qFormat="1"/>
+    <w:lsdException w:name="heading 8" w:uiPriority="9" w:semiHidden="1" w:unhideWhenUsed="1" w:qFormat="1"/>
+    <w:lsdException w:name="heading 9" w:uiPriority="9" w:semiHidden="1" w:unhideWhenUsed="1" w:qFormat="1"/>
     <w:lsdException w:name="index 1" w:semiHidden="1" w:unhideWhenUsed="1"/>
     <w:lsdException w:name="index 2" w:semiHidden="1" w:unhideWhenUsed="1"/>
     <w:lsdException w:name="index 3" w:semiHidden="1" w:unhideWhenUsed="1"/>
@@ -806,22 +1150,22 @@
     <w:lsdException w:name="index 7" w:semiHidden="1" w:unhideWhenUsed="1"/>
     <w:lsdException w:name="index 8" w:semiHidden="1" w:unhideWhenUsed="1"/>
     <w:lsdException w:name="index 9" w:semiHidden="1" w:unhideWhenUsed="1"/>
-    <w:lsdException w:name="toc 1" w:semiHidden="1" w:uiPriority="39" w:unhideWhenUsed="1"/>
-    <w:lsdException w:name="toc 2" w:semiHidden="1" w:uiPriority="39" w:unhideWhenUsed="1"/>
-    <w:lsdException w:name="toc 3" w:semiHidden="1" w:uiPriority="39" w:unhideWhenUsed="1"/>
-    <w:lsdException w:name="toc 4" w:semiHidden="1" w:uiPriority="39" w:unhideWhenUsed="1"/>
-    <w:lsdException w:name="toc 5" w:semiHidden="1" w:uiPriority="39" w:unhideWhenUsed="1"/>
-    <w:lsdException w:name="toc 6" w:semiHidden="1" w:uiPriority="39" w:unhideWhenUsed="1"/>
-    <w:lsdException w:name="toc 7" w:semiHidden="1" w:uiPriority="39" w:unhideWhenUsed="1"/>
-    <w:lsdException w:name="toc 8" w:semiHidden="1" w:uiPriority="39" w:unhideWhenUsed="1"/>
-    <w:lsdException w:name="toc 9" w:semiHidden="1" w:uiPriority="39" w:unhideWhenUsed="1"/>
+    <w:lsdException w:name="toc 1" w:uiPriority="39" w:semiHidden="1" w:unhideWhenUsed="1"/>
+    <w:lsdException w:name="toc 2" w:uiPriority="39" w:semiHidden="1" w:unhideWhenUsed="1"/>
+    <w:lsdException w:name="toc 3" w:uiPriority="39" w:semiHidden="1" w:unhideWhenUsed="1"/>
+    <w:lsdException w:name="toc 4" w:uiPriority="39" w:semiHidden="1" w:unhideWhenUsed="1"/>
+    <w:lsdException w:name="toc 5" w:uiPriority="39" w:semiHidden="1" w:unhideWhenUsed="1"/>
+    <w:lsdException w:name="toc 6" w:uiPriority="39" w:semiHidden="1" w:unhideWhenUsed="1"/>
+    <w:lsdException w:name="toc 7" w:uiPriority="39" w:semiHidden="1" w:unhideWhenUsed="1"/>
+    <w:lsdException w:name="toc 8" w:uiPriority="39" w:semiHidden="1" w:unhideWhenUsed="1"/>
+    <w:lsdException w:name="toc 9" w:uiPriority="39" w:semiHidden="1" w:unhideWhenUsed="1"/>
     <w:lsdException w:name="Normal Indent" w:semiHidden="1" w:unhideWhenUsed="1"/>
     <w:lsdException w:name="footnote text" w:semiHidden="1" w:unhideWhenUsed="1"/>
     <w:lsdException w:name="annotation text" w:semiHidden="1" w:unhideWhenUsed="1"/>
     <w:lsdException w:name="header" w:semiHidden="1" w:unhideWhenUsed="1"/>
     <w:lsdException w:name="footer" w:semiHidden="1" w:unhideWhenUsed="1"/>
     <w:lsdException w:name="index heading" w:semiHidden="1" w:unhideWhenUsed="1"/>
-    <w:lsdException w:name="caption" w:semiHidden="1" w:uiPriority="35" w:unhideWhenUsed="1" w:qFormat="1"/>
+    <w:lsdException w:name="caption" w:uiPriority="35" w:semiHidden="1" w:unhideWhenUsed="1" w:qFormat="1"/>
     <w:lsdException w:name="table of figures" w:semiHidden="1" w:unhideWhenUsed="1"/>
     <w:lsdException w:name="envelope address" w:semiHidden="1" w:unhideWhenUsed="1"/>
     <w:lsdException w:name="envelope return" w:semiHidden="1" w:unhideWhenUsed="1"/>
@@ -852,7 +1196,7 @@
     <w:lsdException w:name="Title" w:uiPriority="10" w:qFormat="1"/>
     <w:lsdException w:name="Closing" w:semiHidden="1" w:unhideWhenUsed="1"/>
     <w:lsdException w:name="Signature" w:semiHidden="1" w:unhideWhenUsed="1"/>
-    <w:lsdException w:name="Default Paragraph Font" w:semiHidden="1" w:uiPriority="1" w:unhideWhenUsed="1"/>
+    <w:lsdException w:name="Default Paragraph Font" w:uiPriority="1" w:semiHidden="1" w:unhideWhenUsed="1"/>
     <w:lsdException w:name="Body Text" w:semiHidden="1" w:unhideWhenUsed="1"/>
     <w:lsdException w:name="Body Text Indent" w:semiHidden="1" w:unhideWhenUsed="1"/>
     <w:lsdException w:name="List Continue" w:semiHidden="1" w:unhideWhenUsed="1"/>
@@ -1052,8 +1396,8 @@
     <w:lsdException w:name="Subtle Reference" w:uiPriority="31" w:qFormat="1"/>
     <w:lsdException w:name="Intense Reference" w:uiPriority="32" w:qFormat="1"/>
     <w:lsdException w:name="Book Title" w:uiPriority="33" w:qFormat="1"/>
-    <w:lsdException w:name="Bibliography" w:semiHidden="1" w:uiPriority="37" w:unhideWhenUsed="1"/>
-    <w:lsdException w:name="TOC Heading" w:semiHidden="1" w:uiPriority="39" w:unhideWhenUsed="1" w:qFormat="1"/>
+    <w:lsdException w:name="Bibliography" w:uiPriority="37" w:semiHidden="1" w:unhideWhenUsed="1"/>
+    <w:lsdException w:name="TOC Heading" w:uiPriority="39" w:semiHidden="1" w:unhideWhenUsed="1" w:qFormat="1"/>
     <w:lsdException w:name="Plain Table 1" w:uiPriority="41"/>
     <w:lsdException w:name="Plain Table 2" w:uiPriority="42"/>
     <w:lsdException w:name="Plain Table 3" w:uiPriority="43"/>
@@ -1164,26 +1508,40 @@
     <w:lsdException w:name="Unresolved Mention" w:semiHidden="1" w:unhideWhenUsed="1"/>
     <w:lsdException w:name="Smart Link" w:semiHidden="1" w:unhideWhenUsed="1"/>
   </w:latentStyles>
-  <w:style w:type="paragraph" w:default="1" w:styleId="Normal">
+  <w:style w:type="paragraph" w:styleId="Normal" w:default="1">
     <w:name w:val="Normal"/>
     <w:qFormat/>
+    <w:pPr>
+      <w:widowControl/>
+      <w:bidi w:val="0"/>
+      <w:spacing w:lineRule="auto" w:line="259" w:before="0" w:after="160"/>
+      <w:jc w:val="left"/>
+    </w:pPr>
+    <w:rPr>
+      <w:rFonts w:ascii="Calibri" w:hAnsi="Calibri" w:eastAsia="Calibri" w:cs="" w:asciiTheme="minorHAnsi" w:cstheme="minorBidi" w:eastAsiaTheme="minorHAnsi" w:hAnsiTheme="minorHAnsi"/>
+      <w:color w:val="auto"/>
+      <w:kern w:val="0"/>
+      <w:sz w:val="22"/>
+      <w:szCs w:val="22"/>
+      <w:lang w:val="en-GB" w:eastAsia="en-US" w:bidi="ar-SA"/>
+    </w:rPr>
   </w:style>
   <w:style w:type="paragraph" w:styleId="Heading1">
-    <w:name w:val="heading 1"/>
+    <w:name w:val="Heading 1"/>
     <w:basedOn w:val="Normal"/>
     <w:next w:val="Normal"/>
     <w:link w:val="Heading1Char"/>
     <w:uiPriority w:val="9"/>
     <w:qFormat/>
-    <w:rsid w:val="00167D1E"/>
+    <w:rsid w:val="00167d1e"/>
     <w:pPr>
-      <w:keepNext/>
+      <w:keepNext w:val="true"/>
       <w:keepLines/>
       <w:spacing w:before="240" w:after="0"/>
       <w:outlineLvl w:val="0"/>
     </w:pPr>
     <w:rPr>
-      <w:rFonts w:ascii="Arial" w:eastAsiaTheme="majorEastAsia" w:hAnsi="Arial" w:cstheme="majorBidi"/>
+      <w:rFonts w:ascii="Arial" w:hAnsi="Arial" w:eastAsia="" w:cs="" w:cstheme="majorBidi" w:eastAsiaTheme="majorEastAsia"/>
       <w:b/>
       <w:color w:val="000000" w:themeColor="text1"/>
       <w:sz w:val="32"/>
@@ -1191,32 +1549,141 @@
     </w:rPr>
   </w:style>
   <w:style w:type="paragraph" w:styleId="Heading2">
-    <w:name w:val="heading 2"/>
+    <w:name w:val="Heading 2"/>
     <w:basedOn w:val="Normal"/>
     <w:next w:val="Normal"/>
     <w:link w:val="Heading2Char"/>
     <w:uiPriority w:val="9"/>
     <w:unhideWhenUsed/>
     <w:qFormat/>
-    <w:rsid w:val="0050560F"/>
+    <w:rsid w:val="0050560f"/>
     <w:pPr>
-      <w:keepNext/>
+      <w:keepNext w:val="true"/>
       <w:keepLines/>
       <w:spacing w:before="40" w:after="0"/>
       <w:outlineLvl w:val="1"/>
     </w:pPr>
     <w:rPr>
-      <w:rFonts w:ascii="Arial" w:eastAsiaTheme="majorEastAsia" w:hAnsi="Arial" w:cstheme="majorBidi"/>
+      <w:rFonts w:ascii="Arial" w:hAnsi="Arial" w:eastAsia="" w:cs="" w:cstheme="majorBidi" w:eastAsiaTheme="majorEastAsia"/>
       <w:color w:val="000000" w:themeColor="text1"/>
       <w:sz w:val="26"/>
       <w:szCs w:val="26"/>
     </w:rPr>
   </w:style>
-  <w:style w:type="character" w:default="1" w:styleId="DefaultParagraphFont">
+  <w:style w:type="character" w:styleId="DefaultParagraphFont" w:default="1">
     <w:name w:val="Default Paragraph Font"/>
     <w:uiPriority w:val="1"/>
     <w:semiHidden/>
     <w:unhideWhenUsed/>
+    <w:qFormat/>
+    <w:rPr/>
+  </w:style>
+  <w:style w:type="character" w:styleId="Heading1Char" w:customStyle="1">
+    <w:name w:val="Heading 1 Char"/>
+    <w:basedOn w:val="DefaultParagraphFont"/>
+    <w:link w:val="Heading1"/>
+    <w:uiPriority w:val="9"/>
+    <w:qFormat/>
+    <w:rsid w:val="00167d1e"/>
+    <w:rPr>
+      <w:rFonts w:ascii="Arial" w:hAnsi="Arial" w:eastAsia="" w:cs="" w:cstheme="majorBidi" w:eastAsiaTheme="majorEastAsia"/>
+      <w:b/>
+      <w:color w:val="000000" w:themeColor="text1"/>
+      <w:sz w:val="32"/>
+      <w:szCs w:val="32"/>
+    </w:rPr>
+  </w:style>
+  <w:style w:type="character" w:styleId="Heading2Char" w:customStyle="1">
+    <w:name w:val="Heading 2 Char"/>
+    <w:basedOn w:val="DefaultParagraphFont"/>
+    <w:link w:val="Heading2"/>
+    <w:uiPriority w:val="9"/>
+    <w:qFormat/>
+    <w:rsid w:val="0050560f"/>
+    <w:rPr>
+      <w:rFonts w:ascii="Arial" w:hAnsi="Arial" w:eastAsia="" w:cs="" w:cstheme="majorBidi" w:eastAsiaTheme="majorEastAsia"/>
+      <w:color w:val="000000" w:themeColor="text1"/>
+      <w:sz w:val="26"/>
+      <w:szCs w:val="26"/>
+    </w:rPr>
+  </w:style>
+  <w:style w:type="paragraph" w:styleId="Heading">
+    <w:name w:val="Heading"/>
+    <w:basedOn w:val="Normal"/>
+    <w:next w:val="TextBody"/>
+    <w:qFormat/>
+    <w:pPr>
+      <w:keepNext w:val="true"/>
+      <w:spacing w:before="240" w:after="120"/>
+    </w:pPr>
+    <w:rPr>
+      <w:rFonts w:ascii="Liberation Sans" w:hAnsi="Liberation Sans" w:eastAsia="Noto Sans CJK SC" w:cs="Lohit Devanagari"/>
+      <w:sz w:val="28"/>
+      <w:szCs w:val="28"/>
+    </w:rPr>
+  </w:style>
+  <w:style w:type="paragraph" w:styleId="TextBody">
+    <w:name w:val="Body Text"/>
+    <w:basedOn w:val="Normal"/>
+    <w:pPr>
+      <w:spacing w:lineRule="auto" w:line="276" w:before="0" w:after="140"/>
+    </w:pPr>
+    <w:rPr/>
+  </w:style>
+  <w:style w:type="paragraph" w:styleId="List">
+    <w:name w:val="List"/>
+    <w:basedOn w:val="TextBody"/>
+    <w:pPr/>
+    <w:rPr>
+      <w:rFonts w:cs="Lohit Devanagari"/>
+    </w:rPr>
+  </w:style>
+  <w:style w:type="paragraph" w:styleId="Caption">
+    <w:name w:val="Caption"/>
+    <w:basedOn w:val="Normal"/>
+    <w:qFormat/>
+    <w:pPr>
+      <w:suppressLineNumbers/>
+      <w:spacing w:before="120" w:after="120"/>
+    </w:pPr>
+    <w:rPr>
+      <w:rFonts w:cs="Lohit Devanagari"/>
+      <w:i/>
+      <w:iCs/>
+      <w:sz w:val="24"/>
+      <w:szCs w:val="24"/>
+    </w:rPr>
+  </w:style>
+  <w:style w:type="paragraph" w:styleId="Index">
+    <w:name w:val="Index"/>
+    <w:basedOn w:val="Normal"/>
+    <w:qFormat/>
+    <w:pPr>
+      <w:suppressLineNumbers/>
+    </w:pPr>
+    <w:rPr>
+      <w:rFonts w:cs="Lohit Devanagari"/>
+    </w:rPr>
+  </w:style>
+  <w:style w:type="paragraph" w:styleId="ListParagraph">
+    <w:name w:val="List Paragraph"/>
+    <w:basedOn w:val="Normal"/>
+    <w:uiPriority w:val="34"/>
+    <w:qFormat/>
+    <w:rsid w:val="0050560f"/>
+    <w:pPr>
+      <w:spacing w:before="0" w:after="160"/>
+      <w:ind w:left="720" w:hanging="0"/>
+      <w:contextualSpacing/>
+    </w:pPr>
+    <w:rPr/>
+  </w:style>
+  <w:style w:type="numbering" w:styleId="NoList" w:default="1">
+    <w:name w:val="No List"/>
+    <w:uiPriority w:val="99"/>
+    <w:semiHidden/>
+    <w:unhideWhenUsed/>
+    <w:qFormat/>
   </w:style>
   <w:style w:type="table" w:default="1" w:styleId="TableNormal">
     <w:name w:val="Normal Table"/>
@@ -1224,7 +1691,6 @@
     <w:semiHidden/>
     <w:unhideWhenUsed/>
     <w:tblPr>
-      <w:tblInd w:w="0" w:type="dxa"/>
       <w:tblCellMar>
         <w:top w:w="0" w:type="dxa"/>
         <w:left w:w="108" w:type="dxa"/>
@@ -1233,68 +1699,24 @@
       </w:tblCellMar>
     </w:tblPr>
   </w:style>
-  <w:style w:type="numbering" w:default="1" w:styleId="NoList">
-    <w:name w:val="No List"/>
-    <w:uiPriority w:val="99"/>
-    <w:semiHidden/>
-    <w:unhideWhenUsed/>
-  </w:style>
-  <w:style w:type="character" w:customStyle="1" w:styleId="Heading1Char">
-    <w:name w:val="Heading 1 Char"/>
-    <w:basedOn w:val="DefaultParagraphFont"/>
-    <w:link w:val="Heading1"/>
-    <w:uiPriority w:val="9"/>
-    <w:rsid w:val="00167D1E"/>
-    <w:rPr>
-      <w:rFonts w:ascii="Arial" w:eastAsiaTheme="majorEastAsia" w:hAnsi="Arial" w:cstheme="majorBidi"/>
-      <w:b/>
-      <w:color w:val="000000" w:themeColor="text1"/>
-      <w:sz w:val="32"/>
-      <w:szCs w:val="32"/>
-    </w:rPr>
-  </w:style>
   <w:style w:type="table" w:styleId="TableGrid">
     <w:name w:val="Table Grid"/>
     <w:basedOn w:val="TableNormal"/>
     <w:uiPriority w:val="39"/>
-    <w:rsid w:val="00167D1E"/>
+    <w:rsid w:val="00167d1e"/>
     <w:pPr>
       <w:spacing w:after="0" w:line="240" w:lineRule="auto"/>
     </w:pPr>
     <w:tblPr>
       <w:tblBorders>
-        <w:top w:val="single" w:sz="4" w:space="0" w:color="auto"/>
-        <w:left w:val="single" w:sz="4" w:space="0" w:color="auto"/>
-        <w:bottom w:val="single" w:sz="4" w:space="0" w:color="auto"/>
-        <w:right w:val="single" w:sz="4" w:space="0" w:color="auto"/>
-        <w:insideH w:val="single" w:sz="4" w:space="0" w:color="auto"/>
-        <w:insideV w:val="single" w:sz="4" w:space="0" w:color="auto"/>
+        <w:top w:val="single" w:color="auto" w:sz="4" w:space="0"/>
+        <w:left w:val="single" w:color="auto" w:sz="4" w:space="0"/>
+        <w:bottom w:val="single" w:color="auto" w:sz="4" w:space="0"/>
+        <w:right w:val="single" w:color="auto" w:sz="4" w:space="0"/>
+        <w:insideH w:val="single" w:color="auto" w:sz="4" w:space="0"/>
+        <w:insideV w:val="single" w:color="auto" w:sz="4" w:space="0"/>
       </w:tblBorders>
     </w:tblPr>
-  </w:style>
-  <w:style w:type="paragraph" w:styleId="ListParagraph">
-    <w:name w:val="List Paragraph"/>
-    <w:basedOn w:val="Normal"/>
-    <w:uiPriority w:val="34"/>
-    <w:qFormat/>
-    <w:rsid w:val="0050560F"/>
-    <w:pPr>
-      <w:ind w:left="720"/>
-      <w:contextualSpacing/>
-    </w:pPr>
-  </w:style>
-  <w:style w:type="character" w:customStyle="1" w:styleId="Heading2Char">
-    <w:name w:val="Heading 2 Char"/>
-    <w:basedOn w:val="DefaultParagraphFont"/>
-    <w:link w:val="Heading2"/>
-    <w:uiPriority w:val="9"/>
-    <w:rsid w:val="0050560F"/>
-    <w:rPr>
-      <w:rFonts w:ascii="Arial" w:eastAsiaTheme="majorEastAsia" w:hAnsi="Arial" w:cstheme="majorBidi"/>
-      <w:color w:val="000000" w:themeColor="text1"/>
-      <w:sz w:val="26"/>
-      <w:szCs w:val="26"/>
-    </w:rPr>
   </w:style>
 </w:styles>
 </file>

</xml_diff>